<commit_message>
MM1K makefile complete, question 6 split into multiple files.
</commit_message>
<xml_diff>
--- a/ECE 358 lab1 report.docx
+++ b/ECE 358 lab1 report.docx
@@ -77,7 +77,7 @@
         <w:rPr>
           <w:noProof/>
         </w:rPr>
-        <w:t>Thursday, February 5, 2015</w:t>
+        <w:t>Friday, February 6, 2015</w:t>
       </w:r>
       <w:r>
         <w:fldChar w:fldCharType="end"/>
@@ -92,8 +92,6 @@
       <w:r>
         <w:t>Student ID: 20442592</w:t>
       </w:r>
-      <w:bookmarkStart w:id="0" w:name="_GoBack"/>
-      <w:bookmarkEnd w:id="0"/>
     </w:p>
     <w:p>
       <w:r>
@@ -133,6 +131,13 @@
     </w:p>
     <w:sdt>
       <w:sdtPr>
+        <w:rPr>
+          <w:rFonts w:asciiTheme="minorHAnsi" w:eastAsiaTheme="minorHAnsi" w:hAnsiTheme="minorHAnsi" w:cstheme="minorBidi"/>
+          <w:color w:val="auto"/>
+          <w:sz w:val="22"/>
+          <w:szCs w:val="22"/>
+          <w:lang w:val="en-CA"/>
+        </w:rPr>
         <w:id w:val="-836918433"/>
         <w:docPartObj>
           <w:docPartGallery w:val="Table of Contents"/>
@@ -141,14 +146,9 @@
       </w:sdtPr>
       <w:sdtEndPr>
         <w:rPr>
-          <w:rFonts w:asciiTheme="minorHAnsi" w:eastAsiaTheme="minorHAnsi" w:hAnsiTheme="minorHAnsi" w:cstheme="minorBidi"/>
           <w:b/>
           <w:bCs/>
           <w:noProof/>
-          <w:color w:val="auto"/>
-          <w:sz w:val="22"/>
-          <w:szCs w:val="22"/>
-          <w:lang w:val="en-CA"/>
         </w:rPr>
       </w:sdtEndPr>
       <w:sdtContent>
@@ -181,7 +181,7 @@
           <w:r>
             <w:fldChar w:fldCharType="separate"/>
           </w:r>
-          <w:hyperlink w:anchor="_Toc410958670" w:history="1">
+          <w:hyperlink w:anchor="_Toc410994656" w:history="1">
             <w:r>
               <w:rPr>
                 <w:rStyle w:val="Hyperlink"/>
@@ -208,7 +208,7 @@
                 <w:noProof/>
                 <w:webHidden/>
               </w:rPr>
-              <w:instrText xml:space="preserve"> PAGEREF _Toc410958670 \h </w:instrText>
+              <w:instrText xml:space="preserve"> PAGEREF _Toc410994656 \h </w:instrText>
             </w:r>
             <w:r>
               <w:rPr>
@@ -251,7 +251,7 @@
               <w:lang w:eastAsia="en-CA"/>
             </w:rPr>
           </w:pPr>
-          <w:hyperlink w:anchor="_Toc410958671" w:history="1">
+          <w:hyperlink w:anchor="_Toc410994657" w:history="1">
             <w:r>
               <w:rPr>
                 <w:rStyle w:val="Hyperlink"/>
@@ -278,7 +278,7 @@
                 <w:noProof/>
                 <w:webHidden/>
               </w:rPr>
-              <w:instrText xml:space="preserve"> PAGEREF _Toc410958671 \h </w:instrText>
+              <w:instrText xml:space="preserve"> PAGEREF _Toc410994657 \h </w:instrText>
             </w:r>
             <w:r>
               <w:rPr>
@@ -321,7 +321,7 @@
               <w:lang w:eastAsia="en-CA"/>
             </w:rPr>
           </w:pPr>
-          <w:hyperlink w:anchor="_Toc410958672" w:history="1">
+          <w:hyperlink w:anchor="_Toc410994658" w:history="1">
             <w:r>
               <w:rPr>
                 <w:rStyle w:val="Hyperlink"/>
@@ -348,7 +348,7 @@
                 <w:noProof/>
                 <w:webHidden/>
               </w:rPr>
-              <w:instrText xml:space="preserve"> PAGEREF _Toc410958672 \h </w:instrText>
+              <w:instrText xml:space="preserve"> PAGEREF _Toc410994658 \h </w:instrText>
             </w:r>
             <w:r>
               <w:rPr>
@@ -391,7 +391,7 @@
               <w:lang w:eastAsia="en-CA"/>
             </w:rPr>
           </w:pPr>
-          <w:hyperlink w:anchor="_Toc410958673" w:history="1">
+          <w:hyperlink w:anchor="_Toc410994659" w:history="1">
             <w:r>
               <w:rPr>
                 <w:rStyle w:val="Hyperlink"/>
@@ -418,7 +418,7 @@
                 <w:noProof/>
                 <w:webHidden/>
               </w:rPr>
-              <w:instrText xml:space="preserve"> PAGEREF _Toc410958673 \h </w:instrText>
+              <w:instrText xml:space="preserve"> PAGEREF _Toc410994659 \h </w:instrText>
             </w:r>
             <w:r>
               <w:rPr>
@@ -461,7 +461,7 @@
               <w:lang w:eastAsia="en-CA"/>
             </w:rPr>
           </w:pPr>
-          <w:hyperlink w:anchor="_Toc410958674" w:history="1">
+          <w:hyperlink w:anchor="_Toc410994660" w:history="1">
             <w:r>
               <w:rPr>
                 <w:rStyle w:val="Hyperlink"/>
@@ -488,7 +488,7 @@
                 <w:noProof/>
                 <w:webHidden/>
               </w:rPr>
-              <w:instrText xml:space="preserve"> PAGEREF _Toc410958674 \h </w:instrText>
+              <w:instrText xml:space="preserve"> PAGEREF _Toc410994660 \h </w:instrText>
             </w:r>
             <w:r>
               <w:rPr>
@@ -531,7 +531,7 @@
               <w:lang w:eastAsia="en-CA"/>
             </w:rPr>
           </w:pPr>
-          <w:hyperlink w:anchor="_Toc410958675" w:history="1">
+          <w:hyperlink w:anchor="_Toc410994661" w:history="1">
             <w:r>
               <w:rPr>
                 <w:rStyle w:val="Hyperlink"/>
@@ -558,7 +558,7 @@
                 <w:noProof/>
                 <w:webHidden/>
               </w:rPr>
-              <w:instrText xml:space="preserve"> PAGEREF _Toc410958675 \h </w:instrText>
+              <w:instrText xml:space="preserve"> PAGEREF _Toc410994661 \h </w:instrText>
             </w:r>
             <w:r>
               <w:rPr>
@@ -601,7 +601,7 @@
               <w:lang w:eastAsia="en-CA"/>
             </w:rPr>
           </w:pPr>
-          <w:hyperlink w:anchor="_Toc410958676" w:history="1">
+          <w:hyperlink w:anchor="_Toc410994662" w:history="1">
             <w:r>
               <w:rPr>
                 <w:rStyle w:val="Hyperlink"/>
@@ -628,7 +628,7 @@
                 <w:noProof/>
                 <w:webHidden/>
               </w:rPr>
-              <w:instrText xml:space="preserve"> PAGEREF _Toc410958676 \h </w:instrText>
+              <w:instrText xml:space="preserve"> PAGEREF _Toc410994662 \h </w:instrText>
             </w:r>
             <w:r>
               <w:rPr>
@@ -671,7 +671,7 @@
               <w:lang w:eastAsia="en-CA"/>
             </w:rPr>
           </w:pPr>
-          <w:hyperlink w:anchor="_Toc410958677" w:history="1">
+          <w:hyperlink w:anchor="_Toc410994663" w:history="1">
             <w:r>
               <w:rPr>
                 <w:rStyle w:val="Hyperlink"/>
@@ -698,7 +698,7 @@
                 <w:noProof/>
                 <w:webHidden/>
               </w:rPr>
-              <w:instrText xml:space="preserve"> PAGEREF _Toc410958677 \h </w:instrText>
+              <w:instrText xml:space="preserve"> PAGEREF _Toc410994663 \h </w:instrText>
             </w:r>
             <w:r>
               <w:rPr>
@@ -719,6 +719,212 @@
                 <w:webHidden/>
               </w:rPr>
               <w:t>12</w:t>
+            </w:r>
+            <w:r>
+              <w:rPr>
+                <w:noProof/>
+                <w:webHidden/>
+              </w:rPr>
+              <w:fldChar w:fldCharType="end"/>
+            </w:r>
+          </w:hyperlink>
+        </w:p>
+        <w:p>
+          <w:pPr>
+            <w:pStyle w:val="TOC1"/>
+            <w:tabs>
+              <w:tab w:val="right" w:leader="dot" w:pos="9350"/>
+            </w:tabs>
+            <w:rPr>
+              <w:rFonts w:eastAsiaTheme="minorEastAsia"/>
+              <w:noProof/>
+              <w:lang w:eastAsia="en-CA"/>
+            </w:rPr>
+          </w:pPr>
+          <w:hyperlink w:anchor="_Toc410994664" w:history="1">
+            <w:r>
+              <w:rPr>
+                <w:rStyle w:val="Hyperlink"/>
+                <w:noProof/>
+              </w:rPr>
+              <w:t>Compiling Instructions</w:t>
+            </w:r>
+            <w:r>
+              <w:rPr>
+                <w:noProof/>
+                <w:webHidden/>
+              </w:rPr>
+              <w:tab/>
+            </w:r>
+            <w:r>
+              <w:rPr>
+                <w:noProof/>
+                <w:webHidden/>
+              </w:rPr>
+              <w:fldChar w:fldCharType="begin"/>
+            </w:r>
+            <w:r>
+              <w:rPr>
+                <w:noProof/>
+                <w:webHidden/>
+              </w:rPr>
+              <w:instrText xml:space="preserve"> PAGEREF _Toc410994664 \h </w:instrText>
+            </w:r>
+            <w:r>
+              <w:rPr>
+                <w:noProof/>
+                <w:webHidden/>
+              </w:rPr>
+            </w:r>
+            <w:r>
+              <w:rPr>
+                <w:noProof/>
+                <w:webHidden/>
+              </w:rPr>
+              <w:fldChar w:fldCharType="separate"/>
+            </w:r>
+            <w:r>
+              <w:rPr>
+                <w:noProof/>
+                <w:webHidden/>
+              </w:rPr>
+              <w:t>15</w:t>
+            </w:r>
+            <w:r>
+              <w:rPr>
+                <w:noProof/>
+                <w:webHidden/>
+              </w:rPr>
+              <w:fldChar w:fldCharType="end"/>
+            </w:r>
+          </w:hyperlink>
+        </w:p>
+        <w:p>
+          <w:pPr>
+            <w:pStyle w:val="TOC2"/>
+            <w:tabs>
+              <w:tab w:val="right" w:leader="dot" w:pos="9350"/>
+            </w:tabs>
+            <w:rPr>
+              <w:noProof/>
+            </w:rPr>
+          </w:pPr>
+          <w:hyperlink w:anchor="_Toc410994665" w:history="1">
+            <w:r>
+              <w:rPr>
+                <w:rStyle w:val="Hyperlink"/>
+                <w:noProof/>
+              </w:rPr>
+              <w:t>M/M/1</w:t>
+            </w:r>
+            <w:r>
+              <w:rPr>
+                <w:noProof/>
+                <w:webHidden/>
+              </w:rPr>
+              <w:tab/>
+            </w:r>
+            <w:r>
+              <w:rPr>
+                <w:noProof/>
+                <w:webHidden/>
+              </w:rPr>
+              <w:fldChar w:fldCharType="begin"/>
+            </w:r>
+            <w:r>
+              <w:rPr>
+                <w:noProof/>
+                <w:webHidden/>
+              </w:rPr>
+              <w:instrText xml:space="preserve"> PAGEREF _Toc410994665 \h </w:instrText>
+            </w:r>
+            <w:r>
+              <w:rPr>
+                <w:noProof/>
+                <w:webHidden/>
+              </w:rPr>
+            </w:r>
+            <w:r>
+              <w:rPr>
+                <w:noProof/>
+                <w:webHidden/>
+              </w:rPr>
+              <w:fldChar w:fldCharType="separate"/>
+            </w:r>
+            <w:r>
+              <w:rPr>
+                <w:noProof/>
+                <w:webHidden/>
+              </w:rPr>
+              <w:t>15</w:t>
+            </w:r>
+            <w:r>
+              <w:rPr>
+                <w:noProof/>
+                <w:webHidden/>
+              </w:rPr>
+              <w:fldChar w:fldCharType="end"/>
+            </w:r>
+          </w:hyperlink>
+        </w:p>
+        <w:p>
+          <w:pPr>
+            <w:pStyle w:val="TOC2"/>
+            <w:tabs>
+              <w:tab w:val="right" w:leader="dot" w:pos="9350"/>
+            </w:tabs>
+            <w:rPr>
+              <w:noProof/>
+            </w:rPr>
+          </w:pPr>
+          <w:hyperlink w:anchor="_Toc410994666" w:history="1">
+            <w:r>
+              <w:rPr>
+                <w:rStyle w:val="Hyperlink"/>
+                <w:noProof/>
+              </w:rPr>
+              <w:t>M/M/1/K</w:t>
+            </w:r>
+            <w:r>
+              <w:rPr>
+                <w:noProof/>
+                <w:webHidden/>
+              </w:rPr>
+              <w:tab/>
+            </w:r>
+            <w:r>
+              <w:rPr>
+                <w:noProof/>
+                <w:webHidden/>
+              </w:rPr>
+              <w:fldChar w:fldCharType="begin"/>
+            </w:r>
+            <w:r>
+              <w:rPr>
+                <w:noProof/>
+                <w:webHidden/>
+              </w:rPr>
+              <w:instrText xml:space="preserve"> PAGEREF _Toc410994666 \h </w:instrText>
+            </w:r>
+            <w:r>
+              <w:rPr>
+                <w:noProof/>
+                <w:webHidden/>
+              </w:rPr>
+            </w:r>
+            <w:r>
+              <w:rPr>
+                <w:noProof/>
+                <w:webHidden/>
+              </w:rPr>
+              <w:fldChar w:fldCharType="separate"/>
+            </w:r>
+            <w:r>
+              <w:rPr>
+                <w:noProof/>
+                <w:webHidden/>
+              </w:rPr>
+              <w:t>15</w:t>
             </w:r>
             <w:r>
               <w:rPr>
@@ -758,22 +964,22 @@
       <w:pPr>
         <w:pStyle w:val="HeadingCustom"/>
       </w:pPr>
-      <w:bookmarkStart w:id="1" w:name="_Toc410958670"/>
+      <w:bookmarkStart w:id="0" w:name="_Toc410994656"/>
       <w:r>
         <w:lastRenderedPageBreak/>
         <w:t>M/M/1 Queue</w:t>
       </w:r>
-      <w:bookmarkEnd w:id="1"/>
+      <w:bookmarkEnd w:id="0"/>
     </w:p>
     <w:p>
       <w:pPr>
         <w:pStyle w:val="Heading1"/>
       </w:pPr>
-      <w:bookmarkStart w:id="2" w:name="_Toc410958671"/>
+      <w:bookmarkStart w:id="1" w:name="_Toc410994657"/>
       <w:r>
         <w:t>Question 1:</w:t>
       </w:r>
-      <w:bookmarkEnd w:id="2"/>
+      <w:bookmarkEnd w:id="1"/>
     </w:p>
     <w:p>
       <w:r>
@@ -975,13 +1181,7 @@
     <w:p>
       <w:r>
         <w:tab/>
-        <w:t>std::cout&lt;&lt; random-&gt;generateExponentialRanVar(</w:t>
-      </w:r>
-      <w:r>
-        <w:t>75</w:t>
-      </w:r>
-      <w:r>
-        <w:t>)&lt;&lt; std::endl;</w:t>
+        <w:t>std::cout&lt;&lt; random-&gt;generateExponentialRanVar(75)&lt;&lt; std::endl;</w:t>
       </w:r>
     </w:p>
     <w:p>
@@ -1004,11 +1204,11 @@
       <w:pPr>
         <w:pStyle w:val="Heading1"/>
       </w:pPr>
-      <w:bookmarkStart w:id="3" w:name="_Toc410958672"/>
+      <w:bookmarkStart w:id="2" w:name="_Toc410994658"/>
       <w:r>
         <w:t>Question 2:</w:t>
       </w:r>
-      <w:bookmarkEnd w:id="3"/>
+      <w:bookmarkEnd w:id="2"/>
     </w:p>
     <w:p>
       <w:r>
@@ -1211,12 +1411,12 @@
       <w:pPr>
         <w:pStyle w:val="Heading1"/>
       </w:pPr>
-      <w:bookmarkStart w:id="4" w:name="_Toc410958673"/>
+      <w:bookmarkStart w:id="3" w:name="_Toc410994659"/>
       <w:r>
         <w:lastRenderedPageBreak/>
         <w:t>Question 3:</w:t>
       </w:r>
-      <w:bookmarkEnd w:id="4"/>
+      <w:bookmarkEnd w:id="3"/>
     </w:p>
     <w:tbl>
       <w:tblPr>
@@ -1591,12 +1791,12 @@
       <w:pPr>
         <w:pStyle w:val="Heading1"/>
       </w:pPr>
-      <w:bookmarkStart w:id="5" w:name="_Toc410958674"/>
+      <w:bookmarkStart w:id="4" w:name="_Toc410994660"/>
       <w:r>
         <w:lastRenderedPageBreak/>
         <w:t>Question 4:</w:t>
       </w:r>
-      <w:bookmarkEnd w:id="5"/>
+      <w:bookmarkEnd w:id="4"/>
     </w:p>
     <w:tbl>
       <w:tblPr>
@@ -1677,13 +1877,7 @@
     <w:p/>
     <w:p>
       <w:r>
-        <w:t xml:space="preserve">As </w:t>
-      </w:r>
-      <w:r>
-        <w:t>ρ</w:t>
-      </w:r>
-      <w:r>
-        <w:t xml:space="preserve"> increased to 1.2, the number of packets increased by a significant amount and idle time dropped to almost zero. The service time has not changed but the number of packets that get generated keep going up. The service cannot keep up with the number of packets being generated so more and more packets fill up the DES.</w:t>
+        <w:t>As ρ increased to 1.2, the number of packets increased by a significant amount and idle time dropped to almost zero. The service time has not changed but the number of packets that get generated keep going up. The service cannot keep up with the number of packets being generated so more and more packets fill up the DES.</w:t>
       </w:r>
       <w:r>
         <w:t xml:space="preserve"> The average number of packets is expected to increase as time goes on.</w:t>
@@ -1693,22 +1887,22 @@
       <w:pPr>
         <w:pStyle w:val="HeadingCustom"/>
       </w:pPr>
-      <w:bookmarkStart w:id="6" w:name="_Toc410958675"/>
+      <w:bookmarkStart w:id="5" w:name="_Toc410994661"/>
       <w:r>
         <w:lastRenderedPageBreak/>
         <w:t>M/M/1/K Queue</w:t>
       </w:r>
-      <w:bookmarkEnd w:id="6"/>
+      <w:bookmarkEnd w:id="5"/>
     </w:p>
     <w:p>
       <w:pPr>
         <w:pStyle w:val="Heading1"/>
       </w:pPr>
-      <w:bookmarkStart w:id="7" w:name="_Toc410958676"/>
+      <w:bookmarkStart w:id="6" w:name="_Toc410994662"/>
       <w:r>
         <w:t>Question 5:</w:t>
       </w:r>
-      <w:bookmarkEnd w:id="7"/>
+      <w:bookmarkEnd w:id="6"/>
     </w:p>
     <w:p>
       <w:r>
@@ -6427,11 +6621,11 @@
       <w:pPr>
         <w:pStyle w:val="Heading1"/>
       </w:pPr>
-      <w:bookmarkStart w:id="8" w:name="_Toc410958677"/>
+      <w:bookmarkStart w:id="7" w:name="_Toc410994663"/>
       <w:r>
         <w:t>Question 6</w:t>
       </w:r>
-      <w:bookmarkEnd w:id="8"/>
+      <w:bookmarkEnd w:id="7"/>
     </w:p>
     <w:p>
       <w:r>
@@ -8177,10 +8371,7 @@
         <w:t xml:space="preserve"> We notice that as </w:t>
       </w:r>
       <w:r>
-        <w:t>ρ</w:t>
-      </w:r>
-      <w:r>
-        <w:t xml:space="preserve"> increases</w:t>
+        <w:t>ρ increases</w:t>
       </w:r>
       <w:r>
         <w:t xml:space="preserve"> and more packets are generated, there are more and more packets left in the queue. It seems that when </w:t>
@@ -8201,13 +8392,7 @@
         <w:t xml:space="preserve"> &gt; 1, the amount of packets in our queue is potentially up to K. At lower values of K, E[N] compares to when K=</w:t>
       </w:r>
       <w:r>
-        <w:t xml:space="preserve"> </w:t>
-      </w:r>
-      <w:r>
-        <w:t>∞</w:t>
-      </w:r>
-      <w:r>
-        <w:t>.</w:t>
+        <w:t xml:space="preserve"> ∞.</w:t>
       </w:r>
       <w:r>
         <w:t xml:space="preserve"> At higher values of </w:t>
@@ -14658,6 +14843,137 @@
       <w:r>
         <w:t xml:space="preserve"> &gt; 1.</w:t>
       </w:r>
+    </w:p>
+    <w:p>
+      <w:r>
+        <w:br w:type="page"/>
+      </w:r>
+    </w:p>
+    <w:p>
+      <w:pPr>
+        <w:pStyle w:val="HeadingCustom"/>
+      </w:pPr>
+      <w:bookmarkStart w:id="8" w:name="_Toc410994664"/>
+      <w:r>
+        <w:lastRenderedPageBreak/>
+        <w:t>Compiling Instructions</w:t>
+      </w:r>
+      <w:bookmarkEnd w:id="8"/>
+    </w:p>
+    <w:p>
+      <w:pPr>
+        <w:pStyle w:val="Heading2"/>
+      </w:pPr>
+      <w:bookmarkStart w:id="9" w:name="_Toc410994665"/>
+      <w:r>
+        <w:t>M/M/1</w:t>
+      </w:r>
+      <w:bookmarkEnd w:id="9"/>
+    </w:p>
+    <w:p>
+      <w:r>
+        <w:t>For question 1: “make q1” to compile, followed by “./q1.o” to run the code. The output will print the numbers as well as the mean and variance.</w:t>
+      </w:r>
+    </w:p>
+    <w:p/>
+    <w:p>
+      <w:r>
+        <w:t>For questions 2, 3, 4: “make q3” to compile, followed by “./q3.o” to run the code. The output will print E[N] and P_idle for all rho values from 0.25-0.95 and 1.2.</w:t>
+      </w:r>
+    </w:p>
+    <w:p>
+      <w:pPr>
+        <w:pStyle w:val="Heading2"/>
+      </w:pPr>
+      <w:bookmarkStart w:id="10" w:name="_Toc410994666"/>
+      <w:r>
+        <w:t>M/M/1/K</w:t>
+      </w:r>
+      <w:bookmarkEnd w:id="10"/>
+    </w:p>
+    <w:p>
+      <w:r>
+        <w:t xml:space="preserve">For questions 5 and 6 part 1: “make </w:t>
+      </w:r>
+      <w:r>
+        <w:t>q61</w:t>
+      </w:r>
+      <w:r>
+        <w:t xml:space="preserve">” to compile, followed by “./q61.o” to run the code. The code will print out the E[N] values for different values of </w:t>
+      </w:r>
+      <w:r>
+        <w:t>ρ</w:t>
+      </w:r>
+      <w:r>
+        <w:t xml:space="preserve"> and K. Running this code will take ~3 min.</w:t>
+      </w:r>
+    </w:p>
+    <w:p/>
+    <w:p>
+      <w:r>
+        <w:t xml:space="preserve">For question 6 part 2: “make q62” to compile, followed by “./q62.o” to run the code. This will print out the P_loss values for different values of </w:t>
+      </w:r>
+      <w:r>
+        <w:t>ρ</w:t>
+      </w:r>
+      <w:r>
+        <w:t xml:space="preserve"> and K</w:t>
+      </w:r>
+      <w:r>
+        <w:t xml:space="preserve"> from </w:t>
+      </w:r>
+      <w:r>
+        <w:t>ρ</w:t>
+      </w:r>
+      <w:r>
+        <w:t>=0.4 – 4.8</w:t>
+      </w:r>
+      <w:r>
+        <w:t>. R</w:t>
+      </w:r>
+      <w:r>
+        <w:t xml:space="preserve">unning this code will take </w:t>
+      </w:r>
+      <w:r>
+        <w:t>~15</w:t>
+      </w:r>
+      <w:r>
+        <w:t xml:space="preserve"> min.</w:t>
+      </w:r>
+      <w:r>
+        <w:t xml:space="preserve"> </w:t>
+      </w:r>
+    </w:p>
+    <w:p>
+      <w:r>
+        <w:t xml:space="preserve">For values of </w:t>
+      </w:r>
+      <w:r>
+        <w:t>ρ</w:t>
+      </w:r>
+      <w:r>
+        <w:t xml:space="preserve"> &gt;= 5, type </w:t>
+      </w:r>
+      <w:r>
+        <w:t xml:space="preserve">“make </w:t>
+      </w:r>
+      <w:r>
+        <w:t>qlarge</w:t>
+      </w:r>
+      <w:r>
+        <w:t>” to compile, followed by “./</w:t>
+      </w:r>
+      <w:r>
+        <w:t>qlarge</w:t>
+      </w:r>
+      <w:r>
+        <w:t>.o” to run</w:t>
+      </w:r>
+      <w:r>
+        <w:t>. This will also take ~15 min to run and prints P_loss for those values of K and.</w:t>
+      </w:r>
+      <w:bookmarkStart w:id="11" w:name="_GoBack"/>
+      <w:bookmarkEnd w:id="11"/>
     </w:p>
     <w:sectPr>
       <w:pgSz w:w="12240" w:h="15840"/>
@@ -15134,6 +15450,28 @@
       <w:szCs w:val="32"/>
     </w:rPr>
   </w:style>
+  <w:style w:type="paragraph" w:styleId="Heading2">
+    <w:name w:val="heading 2"/>
+    <w:basedOn w:val="Normal"/>
+    <w:next w:val="Normal"/>
+    <w:link w:val="Heading2Char"/>
+    <w:uiPriority w:val="9"/>
+    <w:unhideWhenUsed/>
+    <w:qFormat/>
+    <w:rsid w:val="00551DE3"/>
+    <w:pPr>
+      <w:keepNext/>
+      <w:keepLines/>
+      <w:spacing w:before="40" w:after="0"/>
+      <w:outlineLvl w:val="1"/>
+    </w:pPr>
+    <w:rPr>
+      <w:rFonts w:asciiTheme="majorHAnsi" w:eastAsiaTheme="majorEastAsia" w:hAnsiTheme="majorHAnsi" w:cstheme="majorBidi"/>
+      <w:color w:val="2E74B5" w:themeColor="accent1" w:themeShade="BF"/>
+      <w:sz w:val="26"/>
+      <w:szCs w:val="26"/>
+    </w:rPr>
+  </w:style>
   <w:style w:type="character" w:default="1" w:styleId="DefaultParagraphFont">
     <w:name w:val="Default Paragraph Font"/>
     <w:uiPriority w:val="1"/>
@@ -15330,6 +15668,32 @@
     <w:uiPriority w:val="99"/>
     <w:rsid w:val="00656052"/>
   </w:style>
+  <w:style w:type="character" w:customStyle="1" w:styleId="Heading2Char">
+    <w:name w:val="Heading 2 Char"/>
+    <w:basedOn w:val="DefaultParagraphFont"/>
+    <w:link w:val="Heading2"/>
+    <w:uiPriority w:val="9"/>
+    <w:rsid w:val="00551DE3"/>
+    <w:rPr>
+      <w:rFonts w:asciiTheme="majorHAnsi" w:eastAsiaTheme="majorEastAsia" w:hAnsiTheme="majorHAnsi" w:cstheme="majorBidi"/>
+      <w:color w:val="2E74B5" w:themeColor="accent1" w:themeShade="BF"/>
+      <w:sz w:val="26"/>
+      <w:szCs w:val="26"/>
+    </w:rPr>
+  </w:style>
+  <w:style w:type="paragraph" w:styleId="TOC2">
+    <w:name w:val="toc 2"/>
+    <w:basedOn w:val="Normal"/>
+    <w:next w:val="Normal"/>
+    <w:autoRedefine/>
+    <w:uiPriority w:val="39"/>
+    <w:unhideWhenUsed/>
+    <w:rsid w:val="00551DE3"/>
+    <w:pPr>
+      <w:spacing w:after="100"/>
+      <w:ind w:left="220"/>
+    </w:pPr>
+  </w:style>
 </w:styles>
 </file>
 
@@ -15529,8 +15893,8 @@
           <c:showPercent val="0"/>
           <c:showBubbleSize val="0"/>
         </c:dLbls>
-        <c:axId val="370610088"/>
-        <c:axId val="370611264"/>
+        <c:axId val="343058784"/>
+        <c:axId val="247469176"/>
       </c:scatterChart>
       <c:scatterChart>
         <c:scatterStyle val="smoothMarker"/>
@@ -15649,11 +16013,11 @@
           <c:showPercent val="0"/>
           <c:showBubbleSize val="0"/>
         </c:dLbls>
-        <c:axId val="285676344"/>
-        <c:axId val="370610480"/>
+        <c:axId val="347352288"/>
+        <c:axId val="247470352"/>
       </c:scatterChart>
       <c:valAx>
-        <c:axId val="370610088"/>
+        <c:axId val="343058784"/>
         <c:scaling>
           <c:orientation val="minMax"/>
         </c:scaling>
@@ -15768,12 +16132,12 @@
             <a:endParaRPr lang="en-US"/>
           </a:p>
         </c:txPr>
-        <c:crossAx val="370611264"/>
+        <c:crossAx val="247469176"/>
         <c:crosses val="autoZero"/>
         <c:crossBetween val="midCat"/>
       </c:valAx>
       <c:valAx>
-        <c:axId val="370611264"/>
+        <c:axId val="247469176"/>
         <c:scaling>
           <c:orientation val="minMax"/>
         </c:scaling>
@@ -15885,12 +16249,12 @@
             <a:endParaRPr lang="en-US"/>
           </a:p>
         </c:txPr>
-        <c:crossAx val="370610088"/>
+        <c:crossAx val="343058784"/>
         <c:crosses val="autoZero"/>
         <c:crossBetween val="midCat"/>
       </c:valAx>
       <c:valAx>
-        <c:axId val="370610480"/>
+        <c:axId val="247470352"/>
         <c:scaling>
           <c:orientation val="minMax"/>
         </c:scaling>
@@ -15988,12 +16352,12 @@
             <a:endParaRPr lang="en-US"/>
           </a:p>
         </c:txPr>
-        <c:crossAx val="285676344"/>
+        <c:crossAx val="347352288"/>
         <c:crosses val="max"/>
         <c:crossBetween val="midCat"/>
       </c:valAx>
       <c:valAx>
-        <c:axId val="285676344"/>
+        <c:axId val="347352288"/>
         <c:scaling>
           <c:orientation val="minMax"/>
         </c:scaling>
@@ -16003,7 +16367,7 @@
         <c:majorTickMark val="out"/>
         <c:minorTickMark val="none"/>
         <c:tickLblPos val="nextTo"/>
-        <c:crossAx val="370610480"/>
+        <c:crossAx val="247470352"/>
         <c:crosses val="autoZero"/>
         <c:crossBetween val="midCat"/>
       </c:valAx>
@@ -16549,11 +16913,11 @@
           <c:showPercent val="0"/>
           <c:showBubbleSize val="0"/>
         </c:dLbls>
-        <c:axId val="285673208"/>
-        <c:axId val="541859072"/>
+        <c:axId val="380899992"/>
+        <c:axId val="380904304"/>
       </c:scatterChart>
       <c:valAx>
-        <c:axId val="285673208"/>
+        <c:axId val="380899992"/>
         <c:scaling>
           <c:orientation val="minMax"/>
           <c:min val="0.4"/>
@@ -16669,13 +17033,13 @@
             <a:endParaRPr lang="en-US"/>
           </a:p>
         </c:txPr>
-        <c:crossAx val="541859072"/>
+        <c:crossAx val="380904304"/>
         <c:crosses val="autoZero"/>
         <c:crossBetween val="midCat"/>
         <c:majorUnit val="0.1"/>
       </c:valAx>
       <c:valAx>
-        <c:axId val="541859072"/>
+        <c:axId val="380904304"/>
         <c:scaling>
           <c:orientation val="minMax"/>
         </c:scaling>
@@ -16787,7 +17151,7 @@
             <a:endParaRPr lang="en-US"/>
           </a:p>
         </c:txPr>
-        <c:crossAx val="285673208"/>
+        <c:crossAx val="380899992"/>
         <c:crosses val="autoZero"/>
         <c:crossBetween val="midCat"/>
       </c:valAx>
@@ -17891,11 +18255,11 @@
           <c:showPercent val="0"/>
           <c:showBubbleSize val="0"/>
         </c:dLbls>
-        <c:axId val="541858680"/>
-        <c:axId val="538983744"/>
+        <c:axId val="380905088"/>
+        <c:axId val="380902344"/>
       </c:scatterChart>
       <c:valAx>
-        <c:axId val="541858680"/>
+        <c:axId val="380905088"/>
         <c:scaling>
           <c:orientation val="minMax"/>
           <c:max val="10"/>
@@ -18013,12 +18377,12 @@
             <a:endParaRPr lang="en-US"/>
           </a:p>
         </c:txPr>
-        <c:crossAx val="538983744"/>
+        <c:crossAx val="380902344"/>
         <c:crosses val="autoZero"/>
         <c:crossBetween val="midCat"/>
       </c:valAx>
       <c:valAx>
-        <c:axId val="538983744"/>
+        <c:axId val="380902344"/>
         <c:scaling>
           <c:orientation val="minMax"/>
         </c:scaling>
@@ -18130,7 +18494,7 @@
             <a:endParaRPr lang="en-US"/>
           </a:p>
         </c:txPr>
-        <c:crossAx val="541858680"/>
+        <c:crossAx val="380905088"/>
         <c:crosses val="autoZero"/>
         <c:crossBetween val="midCat"/>
       </c:valAx>
@@ -20142,7 +20506,7 @@
 </file>
 
 <file path=customXml/itemProps1.xml><?xml version="1.0" encoding="utf-8"?>
-<ds:datastoreItem xmlns:ds="http://schemas.openxmlformats.org/officeDocument/2006/customXml" ds:itemID="{24838BC4-1AEB-4746-9F2E-B50952E88940}">
+<ds:datastoreItem xmlns:ds="http://schemas.openxmlformats.org/officeDocument/2006/customXml" ds:itemID="{10A27A8C-860D-4BBD-8A17-238BBC197813}">
   <ds:schemaRefs>
     <ds:schemaRef ds:uri="http://schemas.openxmlformats.org/officeDocument/2006/bibliography"/>
   </ds:schemaRefs>

</xml_diff>